<commit_message>
Se agregó la clasificación de minerales a cada uno de los registros geológicos sobrantes.
</commit_message>
<xml_diff>
--- a/Ciclos Termodinámicos/Manual/MANUAL DEL USUARIO.docx
+++ b/Ciclos Termodinámicos/Manual/MANUAL DEL USUARIO.docx
@@ -19,6 +19,62 @@
         </w:rPr>
         <w:t>MANUAL DEL USUARIO</w:t>
       </w:r>
+    </w:p>
+    <w:p>
+      <w:pPr>
+        <w:jc w:val="center"/>
+        <w:rPr>
+          <w:b/>
+          <w:color w:val="C00000"/>
+          <w:lang w:val="en-001"/>
+        </w:rPr>
+      </w:pPr>
+      <w:r>
+        <w:rPr>
+          <w:b/>
+          <w:color w:val="C00000"/>
+          <w:lang w:val="en-001"/>
+        </w:rPr>
+        <w:t>EQUIPO PUMA SEMESTRE 2019-1</w:t>
+      </w:r>
+    </w:p>
+    <w:p>
+      <w:pPr>
+        <w:jc w:val="center"/>
+        <w:rPr>
+          <w:b/>
+          <w:color w:val="C00000"/>
+          <w:lang w:val="en-001"/>
+        </w:rPr>
+      </w:pPr>
+      <w:r>
+        <w:rPr>
+          <w:b/>
+          <w:color w:val="C00000"/>
+          <w:lang w:val="en-001"/>
+        </w:rPr>
+        <w:t xml:space="preserve">PROFESOR. </w:t>
+      </w:r>
+      <w:proofErr w:type="spellStart"/>
+      <w:r>
+        <w:rPr>
+          <w:b/>
+          <w:color w:val="C00000"/>
+          <w:lang w:val="en-001"/>
+        </w:rPr>
+        <w:t>Poy</w:t>
+      </w:r>
+      <w:proofErr w:type="spellEnd"/>
+      <w:r>
+        <w:rPr>
+          <w:b/>
+          <w:color w:val="C00000"/>
+          <w:lang w:val="en-001"/>
+        </w:rPr>
+        <w:t xml:space="preserve"> Manuel.</w:t>
+      </w:r>
+      <w:bookmarkStart w:id="0" w:name="_GoBack"/>
+      <w:bookmarkEnd w:id="0"/>
     </w:p>
     <w:p>
       <w:pPr>
@@ -2119,7 +2175,7 @@
                     </pic:cNvPicPr>
                   </pic:nvPicPr>
                   <pic:blipFill rotWithShape="1">
-                    <a:blip r:embed="rId5" cstate="print">
+                    <a:blip r:embed="rId7" cstate="print">
                       <a:extLst>
                         <a:ext uri="{28A0092B-C50C-407E-A947-70E740481C1C}">
                           <a14:useLocalDpi xmlns:a14="http://schemas.microsoft.com/office/drawing/2010/main"/>
@@ -2170,7 +2226,6 @@
           <w:noProof/>
           <w:lang w:val="en-001"/>
         </w:rPr>
-        <w:lastRenderedPageBreak/>
         <w:drawing>
           <wp:inline distT="0" distB="0" distL="0" distR="0" wp14:anchorId="10E4A296" wp14:editId="7B2FDECB">
             <wp:extent cx="5911630" cy="5173479"/>
@@ -2189,7 +2244,7 @@
                     </pic:cNvPicPr>
                   </pic:nvPicPr>
                   <pic:blipFill>
-                    <a:blip r:embed="rId6">
+                    <a:blip r:embed="rId8">
                       <a:extLst>
                         <a:ext uri="{28A0092B-C50C-407E-A947-70E740481C1C}">
                           <a14:useLocalDpi xmlns:a14="http://schemas.microsoft.com/office/drawing/2010/main" val="0"/>
@@ -2298,7 +2353,6 @@
         <w:rPr>
           <w:noProof/>
         </w:rPr>
-        <w:lastRenderedPageBreak/>
         <w:drawing>
           <wp:inline distT="0" distB="0" distL="0" distR="0" wp14:anchorId="7326DD1C" wp14:editId="578E084B">
             <wp:extent cx="5612130" cy="3156585"/>
@@ -2315,7 +2369,7 @@
                     <pic:cNvPicPr/>
                   </pic:nvPicPr>
                   <pic:blipFill>
-                    <a:blip r:embed="rId7"/>
+                    <a:blip r:embed="rId9"/>
                     <a:stretch>
                       <a:fillRect/>
                     </a:stretch>
@@ -2356,6 +2410,9 @@
         </w:rPr>
       </w:pPr>
       <w:r>
+        <w:rPr>
+          <w:noProof/>
+        </w:rPr>
         <w:lastRenderedPageBreak/>
         <w:drawing>
           <wp:inline distT="0" distB="0" distL="0" distR="0" wp14:anchorId="04EFA725" wp14:editId="491560C8">
@@ -2387,7 +2444,7 @@
                     </pic:cNvPicPr>
                   </pic:nvPicPr>
                   <pic:blipFill rotWithShape="1">
-                    <a:blip r:embed="rId7"/>
+                    <a:blip r:embed="rId9"/>
                     <a:srcRect l="-324" t="-828" r="81253" b="1"/>
                     <a:stretch/>
                   </pic:blipFill>
@@ -9116,18 +9173,28 @@
           <w:color w:val="000000"/>
           <w:sz w:val="21"/>
           <w:szCs w:val="21"/>
-          <w:lang w:val="en-US" w:eastAsia="es-MX"/>
-        </w:rPr>
-      </w:pPr>
-      <w:r>
-        <w:rPr>
-          <w:rFonts w:ascii="Consolas" w:eastAsia="Times New Roman" w:hAnsi="Consolas" w:cs="Times New Roman"/>
-          <w:color w:val="000000"/>
-          <w:sz w:val="21"/>
-          <w:szCs w:val="21"/>
-          <w:lang w:val="en-US" w:eastAsia="es-MX"/>
-        </w:rPr>
-        <w:t xml:space="preserve">   V(</w:t>
+          <w:lang w:eastAsia="es-MX"/>
+        </w:rPr>
+      </w:pPr>
+      <w:r>
+        <w:rPr>
+          <w:rFonts w:ascii="Consolas" w:eastAsia="Times New Roman" w:hAnsi="Consolas" w:cs="Times New Roman"/>
+          <w:color w:val="000000"/>
+          <w:sz w:val="21"/>
+          <w:szCs w:val="21"/>
+          <w:lang w:val="en-US" w:eastAsia="es-MX"/>
+        </w:rPr>
+        <w:t xml:space="preserve">   </w:t>
+      </w:r>
+      <w:r>
+        <w:rPr>
+          <w:rFonts w:ascii="Consolas" w:eastAsia="Times New Roman" w:hAnsi="Consolas" w:cs="Times New Roman"/>
+          <w:color w:val="000000"/>
+          <w:sz w:val="21"/>
+          <w:szCs w:val="21"/>
+          <w:lang w:eastAsia="es-MX"/>
+        </w:rPr>
+        <w:t>V(</w:t>
       </w:r>
       <w:proofErr w:type="gramStart"/>
       <w:r>
@@ -9136,7 +9203,7 @@
           <w:color w:val="09885A"/>
           <w:sz w:val="21"/>
           <w:szCs w:val="21"/>
-          <w:lang w:val="en-US" w:eastAsia="es-MX"/>
+          <w:lang w:eastAsia="es-MX"/>
         </w:rPr>
         <w:t>1</w:t>
       </w:r>
@@ -9146,7 +9213,7 @@
           <w:color w:val="000000"/>
           <w:sz w:val="21"/>
           <w:szCs w:val="21"/>
-          <w:lang w:val="en-US" w:eastAsia="es-MX"/>
+          <w:lang w:eastAsia="es-MX"/>
         </w:rPr>
         <w:t>)=</w:t>
       </w:r>
@@ -9157,7 +9224,7 @@
           <w:color w:val="000000"/>
           <w:sz w:val="21"/>
           <w:szCs w:val="21"/>
-          <w:lang w:val="en-US" w:eastAsia="es-MX"/>
+          <w:lang w:eastAsia="es-MX"/>
         </w:rPr>
         <w:t>n*R*T(</w:t>
       </w:r>
@@ -9167,7 +9234,7 @@
           <w:color w:val="09885A"/>
           <w:sz w:val="21"/>
           <w:szCs w:val="21"/>
-          <w:lang w:val="en-US" w:eastAsia="es-MX"/>
+          <w:lang w:eastAsia="es-MX"/>
         </w:rPr>
         <w:t>1</w:t>
       </w:r>
@@ -9177,7 +9244,7 @@
           <w:color w:val="000000"/>
           <w:sz w:val="21"/>
           <w:szCs w:val="21"/>
-          <w:lang w:val="en-US" w:eastAsia="es-MX"/>
+          <w:lang w:eastAsia="es-MX"/>
         </w:rPr>
         <w:t>)/p(</w:t>
       </w:r>
@@ -9187,7 +9254,7 @@
           <w:color w:val="09885A"/>
           <w:sz w:val="21"/>
           <w:szCs w:val="21"/>
-          <w:lang w:val="en-US" w:eastAsia="es-MX"/>
+          <w:lang w:eastAsia="es-MX"/>
         </w:rPr>
         <w:t>1</w:t>
       </w:r>
@@ -9197,7 +9264,7 @@
           <w:color w:val="000000"/>
           <w:sz w:val="21"/>
           <w:szCs w:val="21"/>
-          <w:lang w:val="en-US" w:eastAsia="es-MX"/>
+          <w:lang w:eastAsia="es-MX"/>
         </w:rPr>
         <w:t>);</w:t>
       </w:r>
@@ -9220,7 +9287,7 @@
           <w:color w:val="000000"/>
           <w:sz w:val="21"/>
           <w:szCs w:val="21"/>
-          <w:lang w:val="en-US" w:eastAsia="es-MX"/>
+          <w:lang w:eastAsia="es-MX"/>
         </w:rPr>
         <w:t xml:space="preserve">   </w:t>
       </w:r>
@@ -9408,7 +9475,7 @@
           <w:color w:val="000000"/>
           <w:sz w:val="21"/>
           <w:szCs w:val="21"/>
-          <w:lang w:val="en-US" w:eastAsia="es-MX"/>
+          <w:lang w:eastAsia="es-MX"/>
         </w:rPr>
       </w:pPr>
       <w:r>
@@ -9427,7 +9494,7 @@
           <w:color w:val="000000"/>
           <w:sz w:val="21"/>
           <w:szCs w:val="21"/>
-          <w:lang w:val="en-US" w:eastAsia="es-MX"/>
+          <w:lang w:eastAsia="es-MX"/>
         </w:rPr>
         <w:t>V(</w:t>
       </w:r>
@@ -9438,7 +9505,7 @@
           <w:color w:val="09885A"/>
           <w:sz w:val="21"/>
           <w:szCs w:val="21"/>
-          <w:lang w:val="en-US" w:eastAsia="es-MX"/>
+          <w:lang w:eastAsia="es-MX"/>
         </w:rPr>
         <w:t>3</w:t>
       </w:r>
@@ -9448,7 +9515,7 @@
           <w:color w:val="000000"/>
           <w:sz w:val="21"/>
           <w:szCs w:val="21"/>
-          <w:lang w:val="en-US" w:eastAsia="es-MX"/>
+          <w:lang w:eastAsia="es-MX"/>
         </w:rPr>
         <w:t>)=</w:t>
       </w:r>
@@ -9459,7 +9526,7 @@
           <w:color w:val="000000"/>
           <w:sz w:val="21"/>
           <w:szCs w:val="21"/>
-          <w:lang w:val="en-US" w:eastAsia="es-MX"/>
+          <w:lang w:eastAsia="es-MX"/>
         </w:rPr>
         <w:t>V(</w:t>
       </w:r>
@@ -9469,7 +9536,7 @@
           <w:color w:val="09885A"/>
           <w:sz w:val="21"/>
           <w:szCs w:val="21"/>
-          <w:lang w:val="en-US" w:eastAsia="es-MX"/>
+          <w:lang w:eastAsia="es-MX"/>
         </w:rPr>
         <w:t>2</w:t>
       </w:r>
@@ -9479,7 +9546,7 @@
           <w:color w:val="000000"/>
           <w:sz w:val="21"/>
           <w:szCs w:val="21"/>
-          <w:lang w:val="en-US" w:eastAsia="es-MX"/>
+          <w:lang w:eastAsia="es-MX"/>
         </w:rPr>
         <w:t>)-</w:t>
       </w:r>
@@ -9490,7 +9557,7 @@
           <w:color w:val="000000"/>
           <w:sz w:val="21"/>
           <w:szCs w:val="21"/>
-          <w:lang w:val="en-US" w:eastAsia="es-MX"/>
+          <w:lang w:eastAsia="es-MX"/>
         </w:rPr>
         <w:t>volumen_cilindro</w:t>
       </w:r>
@@ -9501,7 +9568,7 @@
           <w:color w:val="000000"/>
           <w:sz w:val="21"/>
           <w:szCs w:val="21"/>
-          <w:lang w:val="en-US" w:eastAsia="es-MX"/>
+          <w:lang w:eastAsia="es-MX"/>
         </w:rPr>
         <w:t>;</w:t>
       </w:r>
@@ -9515,7 +9582,7 @@
           <w:color w:val="000000"/>
           <w:sz w:val="21"/>
           <w:szCs w:val="21"/>
-          <w:lang w:val="en-US" w:eastAsia="es-MX"/>
+          <w:lang w:eastAsia="es-MX"/>
         </w:rPr>
       </w:pPr>
     </w:p>
@@ -9528,16 +9595,16 @@
           <w:color w:val="000000"/>
           <w:sz w:val="21"/>
           <w:szCs w:val="21"/>
-          <w:lang w:val="en-US" w:eastAsia="es-MX"/>
-        </w:rPr>
-      </w:pPr>
-      <w:r>
-        <w:rPr>
-          <w:rFonts w:ascii="Consolas" w:eastAsia="Times New Roman" w:hAnsi="Consolas" w:cs="Times New Roman"/>
-          <w:color w:val="000000"/>
-          <w:sz w:val="21"/>
-          <w:szCs w:val="21"/>
-          <w:lang w:val="en-US" w:eastAsia="es-MX"/>
+          <w:lang w:eastAsia="es-MX"/>
+        </w:rPr>
+      </w:pPr>
+      <w:r>
+        <w:rPr>
+          <w:rFonts w:ascii="Consolas" w:eastAsia="Times New Roman" w:hAnsi="Consolas" w:cs="Times New Roman"/>
+          <w:color w:val="000000"/>
+          <w:sz w:val="21"/>
+          <w:szCs w:val="21"/>
+          <w:lang w:eastAsia="es-MX"/>
         </w:rPr>
         <w:t xml:space="preserve">   T(</w:t>
       </w:r>
@@ -9548,7 +9615,7 @@
           <w:color w:val="09885A"/>
           <w:sz w:val="21"/>
           <w:szCs w:val="21"/>
-          <w:lang w:val="en-US" w:eastAsia="es-MX"/>
+          <w:lang w:eastAsia="es-MX"/>
         </w:rPr>
         <w:t>3</w:t>
       </w:r>
@@ -9558,7 +9625,7 @@
           <w:color w:val="000000"/>
           <w:sz w:val="21"/>
           <w:szCs w:val="21"/>
-          <w:lang w:val="en-US" w:eastAsia="es-MX"/>
+          <w:lang w:eastAsia="es-MX"/>
         </w:rPr>
         <w:t>)=</w:t>
       </w:r>
@@ -9569,7 +9636,7 @@
           <w:color w:val="000000"/>
           <w:sz w:val="21"/>
           <w:szCs w:val="21"/>
-          <w:lang w:val="en-US" w:eastAsia="es-MX"/>
+          <w:lang w:eastAsia="es-MX"/>
         </w:rPr>
         <w:t>p(</w:t>
       </w:r>
@@ -9579,7 +9646,7 @@
           <w:color w:val="09885A"/>
           <w:sz w:val="21"/>
           <w:szCs w:val="21"/>
-          <w:lang w:val="en-US" w:eastAsia="es-MX"/>
+          <w:lang w:eastAsia="es-MX"/>
         </w:rPr>
         <w:t>3</w:t>
       </w:r>
@@ -9589,7 +9656,7 @@
           <w:color w:val="000000"/>
           <w:sz w:val="21"/>
           <w:szCs w:val="21"/>
-          <w:lang w:val="en-US" w:eastAsia="es-MX"/>
+          <w:lang w:eastAsia="es-MX"/>
         </w:rPr>
         <w:t>)*V(</w:t>
       </w:r>
@@ -9599,7 +9666,7 @@
           <w:color w:val="09885A"/>
           <w:sz w:val="21"/>
           <w:szCs w:val="21"/>
-          <w:lang w:val="en-US" w:eastAsia="es-MX"/>
+          <w:lang w:eastAsia="es-MX"/>
         </w:rPr>
         <w:t>3</w:t>
       </w:r>
@@ -9609,7 +9676,7 @@
           <w:color w:val="000000"/>
           <w:sz w:val="21"/>
           <w:szCs w:val="21"/>
-          <w:lang w:val="en-US" w:eastAsia="es-MX"/>
+          <w:lang w:eastAsia="es-MX"/>
         </w:rPr>
         <w:t>)/(n*R);</w:t>
       </w:r>
@@ -9623,16 +9690,16 @@
           <w:color w:val="000000"/>
           <w:sz w:val="21"/>
           <w:szCs w:val="21"/>
-          <w:lang w:val="en-US" w:eastAsia="es-MX"/>
-        </w:rPr>
-      </w:pPr>
-      <w:r>
-        <w:rPr>
-          <w:rFonts w:ascii="Consolas" w:eastAsia="Times New Roman" w:hAnsi="Consolas" w:cs="Times New Roman"/>
-          <w:color w:val="000000"/>
-          <w:sz w:val="21"/>
-          <w:szCs w:val="21"/>
-          <w:lang w:val="en-US" w:eastAsia="es-MX"/>
+          <w:lang w:eastAsia="es-MX"/>
+        </w:rPr>
+      </w:pPr>
+      <w:r>
+        <w:rPr>
+          <w:rFonts w:ascii="Consolas" w:eastAsia="Times New Roman" w:hAnsi="Consolas" w:cs="Times New Roman"/>
+          <w:color w:val="000000"/>
+          <w:sz w:val="21"/>
+          <w:szCs w:val="21"/>
+          <w:lang w:eastAsia="es-MX"/>
         </w:rPr>
         <w:t xml:space="preserve">   T(</w:t>
       </w:r>
@@ -9643,7 +9710,7 @@
           <w:color w:val="09885A"/>
           <w:sz w:val="21"/>
           <w:szCs w:val="21"/>
-          <w:lang w:val="en-US" w:eastAsia="es-MX"/>
+          <w:lang w:eastAsia="es-MX"/>
         </w:rPr>
         <w:t>4</w:t>
       </w:r>
@@ -9653,7 +9720,7 @@
           <w:color w:val="000000"/>
           <w:sz w:val="21"/>
           <w:szCs w:val="21"/>
-          <w:lang w:val="en-US" w:eastAsia="es-MX"/>
+          <w:lang w:eastAsia="es-MX"/>
         </w:rPr>
         <w:t>)=</w:t>
       </w:r>
@@ -9664,7 +9731,7 @@
           <w:color w:val="000000"/>
           <w:sz w:val="21"/>
           <w:szCs w:val="21"/>
-          <w:lang w:val="en-US" w:eastAsia="es-MX"/>
+          <w:lang w:eastAsia="es-MX"/>
         </w:rPr>
         <w:t>T(</w:t>
       </w:r>
@@ -9674,7 +9741,7 @@
           <w:color w:val="09885A"/>
           <w:sz w:val="21"/>
           <w:szCs w:val="21"/>
-          <w:lang w:val="en-US" w:eastAsia="es-MX"/>
+          <w:lang w:eastAsia="es-MX"/>
         </w:rPr>
         <w:t>3</w:t>
       </w:r>
@@ -9684,7 +9751,7 @@
           <w:color w:val="000000"/>
           <w:sz w:val="21"/>
           <w:szCs w:val="21"/>
-          <w:lang w:val="en-US" w:eastAsia="es-MX"/>
+          <w:lang w:eastAsia="es-MX"/>
         </w:rPr>
         <w:t>);</w:t>
       </w:r>
@@ -9698,16 +9765,16 @@
           <w:color w:val="000000"/>
           <w:sz w:val="21"/>
           <w:szCs w:val="21"/>
-          <w:lang w:val="en-US" w:eastAsia="es-MX"/>
-        </w:rPr>
-      </w:pPr>
-      <w:r>
-        <w:rPr>
-          <w:rFonts w:ascii="Consolas" w:eastAsia="Times New Roman" w:hAnsi="Consolas" w:cs="Times New Roman"/>
-          <w:color w:val="000000"/>
-          <w:sz w:val="21"/>
-          <w:szCs w:val="21"/>
-          <w:lang w:val="en-US" w:eastAsia="es-MX"/>
+          <w:lang w:eastAsia="es-MX"/>
+        </w:rPr>
+      </w:pPr>
+      <w:r>
+        <w:rPr>
+          <w:rFonts w:ascii="Consolas" w:eastAsia="Times New Roman" w:hAnsi="Consolas" w:cs="Times New Roman"/>
+          <w:color w:val="000000"/>
+          <w:sz w:val="21"/>
+          <w:szCs w:val="21"/>
+          <w:lang w:eastAsia="es-MX"/>
         </w:rPr>
         <w:t xml:space="preserve">   V(</w:t>
       </w:r>
@@ -9718,7 +9785,7 @@
           <w:color w:val="09885A"/>
           <w:sz w:val="21"/>
           <w:szCs w:val="21"/>
-          <w:lang w:val="en-US" w:eastAsia="es-MX"/>
+          <w:lang w:eastAsia="es-MX"/>
         </w:rPr>
         <w:t>4</w:t>
       </w:r>
@@ -9728,7 +9795,7 @@
           <w:color w:val="000000"/>
           <w:sz w:val="21"/>
           <w:szCs w:val="21"/>
-          <w:lang w:val="en-US" w:eastAsia="es-MX"/>
+          <w:lang w:eastAsia="es-MX"/>
         </w:rPr>
         <w:t>)=</w:t>
       </w:r>
@@ -9739,7 +9806,7 @@
           <w:color w:val="000000"/>
           <w:sz w:val="21"/>
           <w:szCs w:val="21"/>
-          <w:lang w:val="en-US" w:eastAsia="es-MX"/>
+          <w:lang w:eastAsia="es-MX"/>
         </w:rPr>
         <w:t>n*R*T(</w:t>
       </w:r>
@@ -9749,7 +9816,7 @@
           <w:color w:val="09885A"/>
           <w:sz w:val="21"/>
           <w:szCs w:val="21"/>
-          <w:lang w:val="en-US" w:eastAsia="es-MX"/>
+          <w:lang w:eastAsia="es-MX"/>
         </w:rPr>
         <w:t>4</w:t>
       </w:r>
@@ -9759,7 +9826,7 @@
           <w:color w:val="000000"/>
           <w:sz w:val="21"/>
           <w:szCs w:val="21"/>
-          <w:lang w:val="en-US" w:eastAsia="es-MX"/>
+          <w:lang w:eastAsia="es-MX"/>
         </w:rPr>
         <w:t>)/p(</w:t>
       </w:r>
@@ -9769,7 +9836,7 @@
           <w:color w:val="09885A"/>
           <w:sz w:val="21"/>
           <w:szCs w:val="21"/>
-          <w:lang w:val="en-US" w:eastAsia="es-MX"/>
+          <w:lang w:eastAsia="es-MX"/>
         </w:rPr>
         <w:t>4</w:t>
       </w:r>
@@ -9779,7 +9846,7 @@
           <w:color w:val="000000"/>
           <w:sz w:val="21"/>
           <w:szCs w:val="21"/>
-          <w:lang w:val="en-US" w:eastAsia="es-MX"/>
+          <w:lang w:eastAsia="es-MX"/>
         </w:rPr>
         <w:t>);</w:t>
       </w:r>
@@ -9793,7 +9860,7 @@
           <w:color w:val="000000"/>
           <w:sz w:val="21"/>
           <w:szCs w:val="21"/>
-          <w:lang w:val="en-US" w:eastAsia="es-MX"/>
+          <w:lang w:eastAsia="es-MX"/>
         </w:rPr>
       </w:pPr>
     </w:p>
@@ -9815,7 +9882,7 @@
           <w:color w:val="000000"/>
           <w:sz w:val="21"/>
           <w:szCs w:val="21"/>
-          <w:lang w:val="en-US" w:eastAsia="es-MX"/>
+          <w:lang w:eastAsia="es-MX"/>
         </w:rPr>
         <w:t xml:space="preserve">   </w:t>
       </w:r>
@@ -9982,19 +10049,52 @@
           <w:color w:val="000000"/>
           <w:sz w:val="21"/>
           <w:szCs w:val="21"/>
-          <w:lang w:val="en-US" w:eastAsia="es-MX"/>
-        </w:rPr>
-      </w:pPr>
-      <w:r>
-        <w:rPr>
-          <w:rFonts w:ascii="Consolas" w:eastAsia="Times New Roman" w:hAnsi="Consolas" w:cs="Times New Roman"/>
-          <w:color w:val="000000"/>
-          <w:sz w:val="21"/>
-          <w:szCs w:val="21"/>
-          <w:lang w:val="en-US" w:eastAsia="es-MX"/>
-        </w:rPr>
-        <w:t xml:space="preserve">   [</w:t>
-      </w:r>
+          <w:lang w:eastAsia="es-MX"/>
+        </w:rPr>
+      </w:pPr>
+      <w:r>
+        <w:rPr>
+          <w:rFonts w:ascii="Consolas" w:eastAsia="Times New Roman" w:hAnsi="Consolas" w:cs="Times New Roman"/>
+          <w:color w:val="000000"/>
+          <w:sz w:val="21"/>
+          <w:szCs w:val="21"/>
+          <w:lang w:val="en-US" w:eastAsia="es-MX"/>
+        </w:rPr>
+        <w:t xml:space="preserve">   </w:t>
+      </w:r>
+      <w:r>
+        <w:rPr>
+          <w:rFonts w:ascii="Consolas" w:eastAsia="Times New Roman" w:hAnsi="Consolas" w:cs="Times New Roman"/>
+          <w:color w:val="000000"/>
+          <w:sz w:val="21"/>
+          <w:szCs w:val="21"/>
+          <w:lang w:eastAsia="es-MX"/>
+        </w:rPr>
+        <w:t>[~]=</w:t>
+      </w:r>
+      <w:proofErr w:type="spellStart"/>
+      <w:r>
+        <w:rPr>
+          <w:rFonts w:ascii="Consolas" w:eastAsia="Times New Roman" w:hAnsi="Consolas" w:cs="Times New Roman"/>
+          <w:color w:val="000000"/>
+          <w:sz w:val="21"/>
+          <w:szCs w:val="21"/>
+          <w:lang w:eastAsia="es-MX"/>
+        </w:rPr>
+        <w:t>graficarIsotermaP</w:t>
+      </w:r>
+      <w:proofErr w:type="spellEnd"/>
+      <w:r>
+        <w:rPr>
+          <w:rFonts w:ascii="Consolas" w:eastAsia="Times New Roman" w:hAnsi="Consolas" w:cs="Times New Roman"/>
+          <w:color w:val="000000"/>
+          <w:sz w:val="21"/>
+          <w:szCs w:val="21"/>
+          <w:lang w:eastAsia="es-MX"/>
+        </w:rPr>
+        <w:t>(</w:t>
+      </w:r>
+      <w:proofErr w:type="spellStart"/>
       <w:proofErr w:type="gramStart"/>
       <w:r>
         <w:rPr>
@@ -10002,11 +10102,11 @@
           <w:color w:val="000000"/>
           <w:sz w:val="21"/>
           <w:szCs w:val="21"/>
-          <w:lang w:val="en-US" w:eastAsia="es-MX"/>
-        </w:rPr>
-        <w:t>~]=</w:t>
-      </w:r>
-      <w:proofErr w:type="spellStart"/>
+          <w:lang w:eastAsia="es-MX"/>
+        </w:rPr>
+        <w:t>ax,T</w:t>
+      </w:r>
+      <w:proofErr w:type="spellEnd"/>
       <w:proofErr w:type="gramEnd"/>
       <w:r>
         <w:rPr>
@@ -10014,50 +10114,17 @@
           <w:color w:val="000000"/>
           <w:sz w:val="21"/>
           <w:szCs w:val="21"/>
-          <w:lang w:val="en-US" w:eastAsia="es-MX"/>
-        </w:rPr>
-        <w:t>graficarIsotermaP</w:t>
-      </w:r>
-      <w:proofErr w:type="spellEnd"/>
-      <w:r>
-        <w:rPr>
-          <w:rFonts w:ascii="Consolas" w:eastAsia="Times New Roman" w:hAnsi="Consolas" w:cs="Times New Roman"/>
-          <w:color w:val="000000"/>
-          <w:sz w:val="21"/>
-          <w:szCs w:val="21"/>
-          <w:lang w:val="en-US" w:eastAsia="es-MX"/>
+          <w:lang w:eastAsia="es-MX"/>
         </w:rPr>
         <w:t>(</w:t>
       </w:r>
-      <w:proofErr w:type="spellStart"/>
-      <w:r>
-        <w:rPr>
-          <w:rFonts w:ascii="Consolas" w:eastAsia="Times New Roman" w:hAnsi="Consolas" w:cs="Times New Roman"/>
-          <w:color w:val="000000"/>
-          <w:sz w:val="21"/>
-          <w:szCs w:val="21"/>
-          <w:lang w:val="en-US" w:eastAsia="es-MX"/>
-        </w:rPr>
-        <w:t>ax,T</w:t>
-      </w:r>
-      <w:proofErr w:type="spellEnd"/>
-      <w:r>
-        <w:rPr>
-          <w:rFonts w:ascii="Consolas" w:eastAsia="Times New Roman" w:hAnsi="Consolas" w:cs="Times New Roman"/>
-          <w:color w:val="000000"/>
-          <w:sz w:val="21"/>
-          <w:szCs w:val="21"/>
-          <w:lang w:val="en-US" w:eastAsia="es-MX"/>
-        </w:rPr>
-        <w:t>(</w:t>
-      </w:r>
       <w:r>
         <w:rPr>
           <w:rFonts w:ascii="Consolas" w:eastAsia="Times New Roman" w:hAnsi="Consolas" w:cs="Times New Roman"/>
           <w:color w:val="09885A"/>
           <w:sz w:val="21"/>
           <w:szCs w:val="21"/>
-          <w:lang w:val="en-US" w:eastAsia="es-MX"/>
+          <w:lang w:eastAsia="es-MX"/>
         </w:rPr>
         <w:t>1</w:t>
       </w:r>
@@ -10067,7 +10134,7 @@
           <w:color w:val="000000"/>
           <w:sz w:val="21"/>
           <w:szCs w:val="21"/>
-          <w:lang w:val="en-US" w:eastAsia="es-MX"/>
+          <w:lang w:eastAsia="es-MX"/>
         </w:rPr>
         <w:t>),p(</w:t>
       </w:r>
@@ -10077,7 +10144,7 @@
           <w:color w:val="09885A"/>
           <w:sz w:val="21"/>
           <w:szCs w:val="21"/>
-          <w:lang w:val="en-US" w:eastAsia="es-MX"/>
+          <w:lang w:eastAsia="es-MX"/>
         </w:rPr>
         <w:t>1</w:t>
       </w:r>
@@ -10087,7 +10154,7 @@
           <w:color w:val="000000"/>
           <w:sz w:val="21"/>
           <w:szCs w:val="21"/>
-          <w:lang w:val="en-US" w:eastAsia="es-MX"/>
+          <w:lang w:eastAsia="es-MX"/>
         </w:rPr>
         <w:t>),p(</w:t>
       </w:r>
@@ -10097,7 +10164,7 @@
           <w:color w:val="09885A"/>
           <w:sz w:val="21"/>
           <w:szCs w:val="21"/>
-          <w:lang w:val="en-US" w:eastAsia="es-MX"/>
+          <w:lang w:eastAsia="es-MX"/>
         </w:rPr>
         <w:t>2</w:t>
       </w:r>
@@ -10107,7 +10174,7 @@
           <w:color w:val="000000"/>
           <w:sz w:val="21"/>
           <w:szCs w:val="21"/>
-          <w:lang w:val="en-US" w:eastAsia="es-MX"/>
+          <w:lang w:eastAsia="es-MX"/>
         </w:rPr>
         <w:t>),n);</w:t>
       </w:r>
@@ -10130,7 +10197,7 @@
           <w:color w:val="000000"/>
           <w:sz w:val="21"/>
           <w:szCs w:val="21"/>
-          <w:lang w:val="en-US" w:eastAsia="es-MX"/>
+          <w:lang w:eastAsia="es-MX"/>
         </w:rPr>
         <w:t xml:space="preserve">   </w:t>
       </w:r>
@@ -12799,18 +12866,28 @@
           <w:color w:val="000000"/>
           <w:sz w:val="21"/>
           <w:szCs w:val="21"/>
-          <w:lang w:val="en-US" w:eastAsia="es-MX"/>
-        </w:rPr>
-      </w:pPr>
-      <w:r>
-        <w:rPr>
-          <w:rFonts w:ascii="Consolas" w:eastAsia="Times New Roman" w:hAnsi="Consolas" w:cs="Times New Roman"/>
-          <w:color w:val="000000"/>
-          <w:sz w:val="21"/>
-          <w:szCs w:val="21"/>
-          <w:lang w:val="en-US" w:eastAsia="es-MX"/>
-        </w:rPr>
-        <w:t xml:space="preserve">   V</w:t>
+          <w:lang w:eastAsia="es-MX"/>
+        </w:rPr>
+      </w:pPr>
+      <w:r>
+        <w:rPr>
+          <w:rFonts w:ascii="Consolas" w:eastAsia="Times New Roman" w:hAnsi="Consolas" w:cs="Times New Roman"/>
+          <w:color w:val="000000"/>
+          <w:sz w:val="21"/>
+          <w:szCs w:val="21"/>
+          <w:lang w:val="en-US" w:eastAsia="es-MX"/>
+        </w:rPr>
+        <w:t xml:space="preserve">   </w:t>
+      </w:r>
+      <w:r>
+        <w:rPr>
+          <w:rFonts w:ascii="Consolas" w:eastAsia="Times New Roman" w:hAnsi="Consolas" w:cs="Times New Roman"/>
+          <w:color w:val="000000"/>
+          <w:sz w:val="21"/>
+          <w:szCs w:val="21"/>
+          <w:lang w:eastAsia="es-MX"/>
+        </w:rPr>
+        <w:t>V</w:t>
       </w:r>
       <w:proofErr w:type="gramStart"/>
       <w:r>
@@ -12819,7 +12896,7 @@
           <w:color w:val="000000"/>
           <w:sz w:val="21"/>
           <w:szCs w:val="21"/>
-          <w:lang w:val="en-US" w:eastAsia="es-MX"/>
+          <w:lang w:eastAsia="es-MX"/>
         </w:rPr>
         <w:t>=[</w:t>
       </w:r>
@@ -12831,7 +12908,7 @@
           <w:color w:val="000000"/>
           <w:sz w:val="21"/>
           <w:szCs w:val="21"/>
-          <w:lang w:val="en-US" w:eastAsia="es-MX"/>
+          <w:lang w:eastAsia="es-MX"/>
         </w:rPr>
         <w:t>V_inicial</w:t>
       </w:r>
@@ -12842,7 +12919,7 @@
           <w:color w:val="000000"/>
           <w:sz w:val="21"/>
           <w:szCs w:val="21"/>
-          <w:lang w:val="en-US" w:eastAsia="es-MX"/>
+          <w:lang w:eastAsia="es-MX"/>
         </w:rPr>
         <w:t xml:space="preserve">, </w:t>
       </w:r>
@@ -12853,7 +12930,7 @@
           <w:color w:val="000000"/>
           <w:sz w:val="21"/>
           <w:szCs w:val="21"/>
-          <w:lang w:val="en-US" w:eastAsia="es-MX"/>
+          <w:lang w:eastAsia="es-MX"/>
         </w:rPr>
         <w:t>V_final</w:t>
       </w:r>
@@ -12864,7 +12941,7 @@
           <w:color w:val="000000"/>
           <w:sz w:val="21"/>
           <w:szCs w:val="21"/>
-          <w:lang w:val="en-US" w:eastAsia="es-MX"/>
+          <w:lang w:eastAsia="es-MX"/>
         </w:rPr>
         <w:t>];</w:t>
       </w:r>
@@ -12887,7 +12964,7 @@
           <w:color w:val="000000"/>
           <w:sz w:val="21"/>
           <w:szCs w:val="21"/>
-          <w:lang w:val="en-US" w:eastAsia="es-MX"/>
+          <w:lang w:eastAsia="es-MX"/>
         </w:rPr>
         <w:t xml:space="preserve">   </w:t>
       </w:r>
@@ -13394,26 +13471,49 @@
           <w:color w:val="000000"/>
           <w:sz w:val="21"/>
           <w:szCs w:val="21"/>
-          <w:lang w:val="en-US" w:eastAsia="es-MX"/>
-        </w:rPr>
-      </w:pPr>
-      <w:r>
-        <w:rPr>
-          <w:rFonts w:ascii="Consolas" w:eastAsia="Times New Roman" w:hAnsi="Consolas" w:cs="Times New Roman"/>
-          <w:color w:val="000000"/>
-          <w:sz w:val="21"/>
-          <w:szCs w:val="21"/>
-          <w:lang w:val="en-US" w:eastAsia="es-MX"/>
-        </w:rPr>
-        <w:t xml:space="preserve">        UIFigure                     </w:t>
-      </w:r>
+          <w:lang w:eastAsia="es-MX"/>
+        </w:rPr>
+      </w:pPr>
+      <w:r>
+        <w:rPr>
+          <w:rFonts w:ascii="Consolas" w:eastAsia="Times New Roman" w:hAnsi="Consolas" w:cs="Times New Roman"/>
+          <w:color w:val="000000"/>
+          <w:sz w:val="21"/>
+          <w:szCs w:val="21"/>
+          <w:lang w:val="en-US" w:eastAsia="es-MX"/>
+        </w:rPr>
+        <w:t xml:space="preserve">        </w:t>
+      </w:r>
+      <w:proofErr w:type="spellStart"/>
+      <w:r>
+        <w:rPr>
+          <w:rFonts w:ascii="Consolas" w:eastAsia="Times New Roman" w:hAnsi="Consolas" w:cs="Times New Roman"/>
+          <w:color w:val="000000"/>
+          <w:sz w:val="21"/>
+          <w:szCs w:val="21"/>
+          <w:lang w:eastAsia="es-MX"/>
+        </w:rPr>
+        <w:t>UIFigure</w:t>
+      </w:r>
+      <w:proofErr w:type="spellEnd"/>
+      <w:r>
+        <w:rPr>
+          <w:rFonts w:ascii="Consolas" w:eastAsia="Times New Roman" w:hAnsi="Consolas" w:cs="Times New Roman"/>
+          <w:color w:val="000000"/>
+          <w:sz w:val="21"/>
+          <w:szCs w:val="21"/>
+          <w:lang w:eastAsia="es-MX"/>
+        </w:rPr>
+        <w:t xml:space="preserve">                     </w:t>
+      </w:r>
+      <w:proofErr w:type="spellStart"/>
       <w:r>
         <w:rPr>
           <w:rFonts w:ascii="Consolas" w:eastAsia="Times New Roman" w:hAnsi="Consolas" w:cs="Times New Roman"/>
           <w:color w:val="A2522D"/>
           <w:sz w:val="21"/>
           <w:szCs w:val="21"/>
-          <w:lang w:val="en-US" w:eastAsia="es-MX"/>
+          <w:lang w:eastAsia="es-MX"/>
         </w:rPr>
         <w:t>matlab.</w:t>
       </w:r>
@@ -13424,10 +13524,11 @@
           <w:color w:val="A2522D"/>
           <w:sz w:val="21"/>
           <w:szCs w:val="21"/>
-          <w:lang w:val="en-US" w:eastAsia="es-MX"/>
+          <w:lang w:eastAsia="es-MX"/>
         </w:rPr>
         <w:t>ui.Figure</w:t>
       </w:r>
+      <w:proofErr w:type="spellEnd"/>
       <w:proofErr w:type="gramEnd"/>
     </w:p>
     <w:p>
@@ -13447,7 +13548,7 @@
           <w:color w:val="000000"/>
           <w:sz w:val="21"/>
           <w:szCs w:val="21"/>
-          <w:lang w:val="en-US" w:eastAsia="es-MX"/>
+          <w:lang w:eastAsia="es-MX"/>
         </w:rPr>
         <w:t xml:space="preserve">        </w:t>
       </w:r>
@@ -13584,7 +13685,7 @@
           <w:color w:val="000000"/>
           <w:sz w:val="21"/>
           <w:szCs w:val="21"/>
-          <w:lang w:val="en-US" w:eastAsia="es-MX"/>
+          <w:lang w:eastAsia="es-MX"/>
         </w:rPr>
       </w:pPr>
       <w:r>
@@ -13597,58 +13698,140 @@
         </w:rPr>
         <w:t xml:space="preserve">        </w:t>
       </w:r>
-      <w:r>
-        <w:rPr>
-          <w:rFonts w:ascii="Consolas" w:eastAsia="Times New Roman" w:hAnsi="Consolas" w:cs="Times New Roman"/>
-          <w:color w:val="000000"/>
-          <w:sz w:val="21"/>
-          <w:szCs w:val="21"/>
-          <w:lang w:val="en-US" w:eastAsia="es-MX"/>
-        </w:rPr>
-        <w:t xml:space="preserve">DiametroEditField            </w:t>
-      </w:r>
+      <w:proofErr w:type="spellStart"/>
+      <w:r>
+        <w:rPr>
+          <w:rFonts w:ascii="Consolas" w:eastAsia="Times New Roman" w:hAnsi="Consolas" w:cs="Times New Roman"/>
+          <w:color w:val="000000"/>
+          <w:sz w:val="21"/>
+          <w:szCs w:val="21"/>
+          <w:lang w:eastAsia="es-MX"/>
+        </w:rPr>
+        <w:t>DiametroEditField</w:t>
+      </w:r>
+      <w:proofErr w:type="spellEnd"/>
+      <w:r>
+        <w:rPr>
+          <w:rFonts w:ascii="Consolas" w:eastAsia="Times New Roman" w:hAnsi="Consolas" w:cs="Times New Roman"/>
+          <w:color w:val="000000"/>
+          <w:sz w:val="21"/>
+          <w:szCs w:val="21"/>
+          <w:lang w:eastAsia="es-MX"/>
+        </w:rPr>
+        <w:t xml:space="preserve">            </w:t>
+      </w:r>
+      <w:proofErr w:type="spellStart"/>
       <w:r>
         <w:rPr>
           <w:rFonts w:ascii="Consolas" w:eastAsia="Times New Roman" w:hAnsi="Consolas" w:cs="Times New Roman"/>
           <w:color w:val="A2522D"/>
           <w:sz w:val="21"/>
           <w:szCs w:val="21"/>
-          <w:lang w:val="en-US" w:eastAsia="es-MX"/>
-        </w:rPr>
-        <w:t>matlab.ui.control.NumericEditField</w:t>
-      </w:r>
-    </w:p>
-    <w:p>
-      <w:pPr>
-        <w:spacing w:after="0" w:line="259" w:lineRule="atLeast"/>
-        <w:rPr>
-          <w:rFonts w:ascii="Consolas" w:eastAsia="Times New Roman" w:hAnsi="Consolas" w:cs="Times New Roman"/>
-          <w:color w:val="000000"/>
-          <w:sz w:val="21"/>
-          <w:szCs w:val="21"/>
-          <w:lang w:val="en-US" w:eastAsia="es-MX"/>
-        </w:rPr>
-      </w:pPr>
-      <w:r>
-        <w:rPr>
-          <w:rFonts w:ascii="Consolas" w:eastAsia="Times New Roman" w:hAnsi="Consolas" w:cs="Times New Roman"/>
-          <w:color w:val="000000"/>
-          <w:sz w:val="21"/>
-          <w:szCs w:val="21"/>
-          <w:lang w:val="en-US" w:eastAsia="es-MX"/>
-        </w:rPr>
-        <w:t xml:space="preserve">        LongitudEditFieldLabel       </w:t>
-      </w:r>
+          <w:lang w:eastAsia="es-MX"/>
+        </w:rPr>
+        <w:t>matlab.</w:t>
+      </w:r>
+      <w:proofErr w:type="gramStart"/>
       <w:r>
         <w:rPr>
           <w:rFonts w:ascii="Consolas" w:eastAsia="Times New Roman" w:hAnsi="Consolas" w:cs="Times New Roman"/>
           <w:color w:val="A2522D"/>
           <w:sz w:val="21"/>
           <w:szCs w:val="21"/>
-          <w:lang w:val="en-US" w:eastAsia="es-MX"/>
-        </w:rPr>
-        <w:t>matlab.ui.control.Label</w:t>
-      </w:r>
+          <w:lang w:eastAsia="es-MX"/>
+        </w:rPr>
+        <w:t>ui.control</w:t>
+      </w:r>
+      <w:proofErr w:type="gramEnd"/>
+      <w:r>
+        <w:rPr>
+          <w:rFonts w:ascii="Consolas" w:eastAsia="Times New Roman" w:hAnsi="Consolas" w:cs="Times New Roman"/>
+          <w:color w:val="A2522D"/>
+          <w:sz w:val="21"/>
+          <w:szCs w:val="21"/>
+          <w:lang w:eastAsia="es-MX"/>
+        </w:rPr>
+        <w:t>.NumericEditField</w:t>
+      </w:r>
+      <w:proofErr w:type="spellEnd"/>
+    </w:p>
+    <w:p>
+      <w:pPr>
+        <w:spacing w:after="0" w:line="259" w:lineRule="atLeast"/>
+        <w:rPr>
+          <w:rFonts w:ascii="Consolas" w:eastAsia="Times New Roman" w:hAnsi="Consolas" w:cs="Times New Roman"/>
+          <w:color w:val="000000"/>
+          <w:sz w:val="21"/>
+          <w:szCs w:val="21"/>
+          <w:lang w:val="en-US" w:eastAsia="es-MX"/>
+        </w:rPr>
+      </w:pPr>
+      <w:r>
+        <w:rPr>
+          <w:rFonts w:ascii="Consolas" w:eastAsia="Times New Roman" w:hAnsi="Consolas" w:cs="Times New Roman"/>
+          <w:color w:val="000000"/>
+          <w:sz w:val="21"/>
+          <w:szCs w:val="21"/>
+          <w:lang w:eastAsia="es-MX"/>
+        </w:rPr>
+        <w:t xml:space="preserve">        </w:t>
+      </w:r>
+      <w:proofErr w:type="spellStart"/>
+      <w:r>
+        <w:rPr>
+          <w:rFonts w:ascii="Consolas" w:eastAsia="Times New Roman" w:hAnsi="Consolas" w:cs="Times New Roman"/>
+          <w:color w:val="000000"/>
+          <w:sz w:val="21"/>
+          <w:szCs w:val="21"/>
+          <w:lang w:val="en-US" w:eastAsia="es-MX"/>
+        </w:rPr>
+        <w:t>LongitudEditFieldLabel</w:t>
+      </w:r>
+      <w:proofErr w:type="spellEnd"/>
+      <w:r>
+        <w:rPr>
+          <w:rFonts w:ascii="Consolas" w:eastAsia="Times New Roman" w:hAnsi="Consolas" w:cs="Times New Roman"/>
+          <w:color w:val="000000"/>
+          <w:sz w:val="21"/>
+          <w:szCs w:val="21"/>
+          <w:lang w:val="en-US" w:eastAsia="es-MX"/>
+        </w:rPr>
+        <w:t xml:space="preserve">       </w:t>
+      </w:r>
+      <w:proofErr w:type="spellStart"/>
+      <w:r>
+        <w:rPr>
+          <w:rFonts w:ascii="Consolas" w:eastAsia="Times New Roman" w:hAnsi="Consolas" w:cs="Times New Roman"/>
+          <w:color w:val="A2522D"/>
+          <w:sz w:val="21"/>
+          <w:szCs w:val="21"/>
+          <w:lang w:val="en-US" w:eastAsia="es-MX"/>
+        </w:rPr>
+        <w:t>matlab.</w:t>
+      </w:r>
+      <w:proofErr w:type="gramStart"/>
+      <w:r>
+        <w:rPr>
+          <w:rFonts w:ascii="Consolas" w:eastAsia="Times New Roman" w:hAnsi="Consolas" w:cs="Times New Roman"/>
+          <w:color w:val="A2522D"/>
+          <w:sz w:val="21"/>
+          <w:szCs w:val="21"/>
+          <w:lang w:val="en-US" w:eastAsia="es-MX"/>
+        </w:rPr>
+        <w:t>ui.control</w:t>
+      </w:r>
+      <w:proofErr w:type="gramEnd"/>
+      <w:r>
+        <w:rPr>
+          <w:rFonts w:ascii="Consolas" w:eastAsia="Times New Roman" w:hAnsi="Consolas" w:cs="Times New Roman"/>
+          <w:color w:val="A2522D"/>
+          <w:sz w:val="21"/>
+          <w:szCs w:val="21"/>
+          <w:lang w:val="en-US" w:eastAsia="es-MX"/>
+        </w:rPr>
+        <w:t>.Label</w:t>
+      </w:r>
+      <w:proofErr w:type="spellEnd"/>
     </w:p>
     <w:p>
       <w:pPr>
@@ -18773,7 +18956,7 @@
           <w:color w:val="000000"/>
           <w:sz w:val="21"/>
           <w:szCs w:val="21"/>
-          <w:lang w:eastAsia="es-MX"/>
+          <w:lang w:val="en-US" w:eastAsia="es-MX"/>
         </w:rPr>
       </w:pPr>
       <w:r>
@@ -18794,7 +18977,7 @@
           <w:color w:val="000000"/>
           <w:sz w:val="21"/>
           <w:szCs w:val="21"/>
-          <w:lang w:eastAsia="es-MX"/>
+          <w:lang w:val="en-US" w:eastAsia="es-MX"/>
         </w:rPr>
         <w:t>app.EficienciamecanicaEditField</w:t>
       </w:r>
@@ -18806,7 +18989,7 @@
           <w:color w:val="000000"/>
           <w:sz w:val="21"/>
           <w:szCs w:val="21"/>
-          <w:lang w:eastAsia="es-MX"/>
+          <w:lang w:val="en-US" w:eastAsia="es-MX"/>
         </w:rPr>
         <w:t xml:space="preserve"> = </w:t>
       </w:r>
@@ -18817,7 +19000,7 @@
           <w:color w:val="000000"/>
           <w:sz w:val="21"/>
           <w:szCs w:val="21"/>
-          <w:lang w:eastAsia="es-MX"/>
+          <w:lang w:val="en-US" w:eastAsia="es-MX"/>
         </w:rPr>
         <w:t>uieditfield</w:t>
       </w:r>
@@ -18828,7 +19011,7 @@
           <w:color w:val="000000"/>
           <w:sz w:val="21"/>
           <w:szCs w:val="21"/>
-          <w:lang w:eastAsia="es-MX"/>
+          <w:lang w:val="en-US" w:eastAsia="es-MX"/>
         </w:rPr>
         <w:t>(</w:t>
       </w:r>
@@ -18839,7 +19022,7 @@
           <w:color w:val="000000"/>
           <w:sz w:val="21"/>
           <w:szCs w:val="21"/>
-          <w:lang w:eastAsia="es-MX"/>
+          <w:lang w:val="en-US" w:eastAsia="es-MX"/>
         </w:rPr>
         <w:t>app.UIFigure</w:t>
       </w:r>
@@ -18850,7 +19033,7 @@
           <w:color w:val="000000"/>
           <w:sz w:val="21"/>
           <w:szCs w:val="21"/>
-          <w:lang w:eastAsia="es-MX"/>
+          <w:lang w:val="en-US" w:eastAsia="es-MX"/>
         </w:rPr>
         <w:t xml:space="preserve">, </w:t>
       </w:r>
@@ -18860,39 +19043,17 @@
           <w:color w:val="A020F0"/>
           <w:sz w:val="21"/>
           <w:szCs w:val="21"/>
-          <w:lang w:eastAsia="es-MX"/>
-        </w:rPr>
-        <w:t>'</w:t>
-      </w:r>
-      <w:proofErr w:type="spellStart"/>
-      <w:r>
-        <w:rPr>
-          <w:rFonts w:ascii="Consolas" w:eastAsia="Times New Roman" w:hAnsi="Consolas" w:cs="Times New Roman"/>
-          <w:color w:val="A020F0"/>
-          <w:sz w:val="21"/>
-          <w:szCs w:val="21"/>
-          <w:lang w:eastAsia="es-MX"/>
-        </w:rPr>
-        <w:t>numeric</w:t>
-      </w:r>
-      <w:proofErr w:type="spellEnd"/>
-      <w:r>
-        <w:rPr>
-          <w:rFonts w:ascii="Consolas" w:eastAsia="Times New Roman" w:hAnsi="Consolas" w:cs="Times New Roman"/>
-          <w:color w:val="A020F0"/>
-          <w:sz w:val="21"/>
-          <w:szCs w:val="21"/>
-          <w:lang w:eastAsia="es-MX"/>
-        </w:rPr>
-        <w:t>'</w:t>
-      </w:r>
-      <w:r>
-        <w:rPr>
-          <w:rFonts w:ascii="Consolas" w:eastAsia="Times New Roman" w:hAnsi="Consolas" w:cs="Times New Roman"/>
-          <w:color w:val="000000"/>
-          <w:sz w:val="21"/>
-          <w:szCs w:val="21"/>
-          <w:lang w:eastAsia="es-MX"/>
+          <w:lang w:val="en-US" w:eastAsia="es-MX"/>
+        </w:rPr>
+        <w:t>'numeric'</w:t>
+      </w:r>
+      <w:r>
+        <w:rPr>
+          <w:rFonts w:ascii="Consolas" w:eastAsia="Times New Roman" w:hAnsi="Consolas" w:cs="Times New Roman"/>
+          <w:color w:val="000000"/>
+          <w:sz w:val="21"/>
+          <w:szCs w:val="21"/>
+          <w:lang w:val="en-US" w:eastAsia="es-MX"/>
         </w:rPr>
         <w:t>);</w:t>
       </w:r>
@@ -18905,16 +19066,16 @@
           <w:color w:val="000000"/>
           <w:sz w:val="21"/>
           <w:szCs w:val="21"/>
-          <w:lang w:eastAsia="es-MX"/>
-        </w:rPr>
-      </w:pPr>
-      <w:r>
-        <w:rPr>
-          <w:rFonts w:ascii="Consolas" w:eastAsia="Times New Roman" w:hAnsi="Consolas" w:cs="Times New Roman"/>
-          <w:color w:val="000000"/>
-          <w:sz w:val="21"/>
-          <w:szCs w:val="21"/>
-          <w:lang w:eastAsia="es-MX"/>
+          <w:lang w:val="en-US" w:eastAsia="es-MX"/>
+        </w:rPr>
+      </w:pPr>
+      <w:r>
+        <w:rPr>
+          <w:rFonts w:ascii="Consolas" w:eastAsia="Times New Roman" w:hAnsi="Consolas" w:cs="Times New Roman"/>
+          <w:color w:val="000000"/>
+          <w:sz w:val="21"/>
+          <w:szCs w:val="21"/>
+          <w:lang w:val="en-US" w:eastAsia="es-MX"/>
         </w:rPr>
         <w:t xml:space="preserve">            </w:t>
       </w:r>
@@ -18926,7 +19087,7 @@
           <w:color w:val="000000"/>
           <w:sz w:val="21"/>
           <w:szCs w:val="21"/>
-          <w:lang w:eastAsia="es-MX"/>
+          <w:lang w:val="en-US" w:eastAsia="es-MX"/>
         </w:rPr>
         <w:t>app.EficienciamecanicaEditField.Limits</w:t>
       </w:r>
@@ -18938,7 +19099,7 @@
           <w:color w:val="000000"/>
           <w:sz w:val="21"/>
           <w:szCs w:val="21"/>
-          <w:lang w:eastAsia="es-MX"/>
+          <w:lang w:val="en-US" w:eastAsia="es-MX"/>
         </w:rPr>
         <w:t xml:space="preserve"> = [0 1];</w:t>
       </w:r>
@@ -18951,16 +19112,16 @@
           <w:color w:val="000000"/>
           <w:sz w:val="21"/>
           <w:szCs w:val="21"/>
-          <w:lang w:eastAsia="es-MX"/>
-        </w:rPr>
-      </w:pPr>
-      <w:r>
-        <w:rPr>
-          <w:rFonts w:ascii="Consolas" w:eastAsia="Times New Roman" w:hAnsi="Consolas" w:cs="Times New Roman"/>
-          <w:color w:val="000000"/>
-          <w:sz w:val="21"/>
-          <w:szCs w:val="21"/>
-          <w:lang w:eastAsia="es-MX"/>
+          <w:lang w:val="en-US" w:eastAsia="es-MX"/>
+        </w:rPr>
+      </w:pPr>
+      <w:r>
+        <w:rPr>
+          <w:rFonts w:ascii="Consolas" w:eastAsia="Times New Roman" w:hAnsi="Consolas" w:cs="Times New Roman"/>
+          <w:color w:val="000000"/>
+          <w:sz w:val="21"/>
+          <w:szCs w:val="21"/>
+          <w:lang w:val="en-US" w:eastAsia="es-MX"/>
         </w:rPr>
         <w:t xml:space="preserve">            </w:t>
       </w:r>
@@ -18972,7 +19133,7 @@
           <w:color w:val="000000"/>
           <w:sz w:val="21"/>
           <w:szCs w:val="21"/>
-          <w:lang w:eastAsia="es-MX"/>
+          <w:lang w:val="en-US" w:eastAsia="es-MX"/>
         </w:rPr>
         <w:t>app.EficienciamecanicaEditField.Position</w:t>
       </w:r>
@@ -18984,7 +19145,7 @@
           <w:color w:val="000000"/>
           <w:sz w:val="21"/>
           <w:szCs w:val="21"/>
-          <w:lang w:eastAsia="es-MX"/>
+          <w:lang w:val="en-US" w:eastAsia="es-MX"/>
         </w:rPr>
         <w:t xml:space="preserve"> = [139 418 100 22];</w:t>
       </w:r>
@@ -18997,16 +19158,16 @@
           <w:color w:val="000000"/>
           <w:sz w:val="21"/>
           <w:szCs w:val="21"/>
-          <w:lang w:eastAsia="es-MX"/>
-        </w:rPr>
-      </w:pPr>
-      <w:r>
-        <w:rPr>
-          <w:rFonts w:ascii="Consolas" w:eastAsia="Times New Roman" w:hAnsi="Consolas" w:cs="Times New Roman"/>
-          <w:color w:val="000000"/>
-          <w:sz w:val="21"/>
-          <w:szCs w:val="21"/>
-          <w:lang w:eastAsia="es-MX"/>
+          <w:lang w:val="en-US" w:eastAsia="es-MX"/>
+        </w:rPr>
+      </w:pPr>
+      <w:r>
+        <w:rPr>
+          <w:rFonts w:ascii="Consolas" w:eastAsia="Times New Roman" w:hAnsi="Consolas" w:cs="Times New Roman"/>
+          <w:color w:val="000000"/>
+          <w:sz w:val="21"/>
+          <w:szCs w:val="21"/>
+          <w:lang w:val="en-US" w:eastAsia="es-MX"/>
         </w:rPr>
         <w:t xml:space="preserve">            </w:t>
       </w:r>
@@ -19018,7 +19179,7 @@
           <w:color w:val="000000"/>
           <w:sz w:val="21"/>
           <w:szCs w:val="21"/>
-          <w:lang w:eastAsia="es-MX"/>
+          <w:lang w:val="en-US" w:eastAsia="es-MX"/>
         </w:rPr>
         <w:t>app.EficienciamecanicaEditField.Value</w:t>
       </w:r>
@@ -19030,7 +19191,7 @@
           <w:color w:val="000000"/>
           <w:sz w:val="21"/>
           <w:szCs w:val="21"/>
-          <w:lang w:eastAsia="es-MX"/>
+          <w:lang w:val="en-US" w:eastAsia="es-MX"/>
         </w:rPr>
         <w:t xml:space="preserve"> = 0.85;</w:t>
       </w:r>
@@ -19052,7 +19213,7 @@
           <w:color w:val="000000"/>
           <w:sz w:val="21"/>
           <w:szCs w:val="21"/>
-          <w:lang w:eastAsia="es-MX"/>
+          <w:lang w:val="en-US" w:eastAsia="es-MX"/>
         </w:rPr>
         <w:t xml:space="preserve">            </w:t>
       </w:r>
@@ -19109,7 +19270,7 @@
           <w:color w:val="000000"/>
           <w:sz w:val="21"/>
           <w:szCs w:val="21"/>
-          <w:lang w:eastAsia="es-MX"/>
+          <w:lang w:val="en-US" w:eastAsia="es-MX"/>
         </w:rPr>
       </w:pPr>
       <w:r>
@@ -19130,7 +19291,7 @@
           <w:color w:val="000000"/>
           <w:sz w:val="21"/>
           <w:szCs w:val="21"/>
-          <w:lang w:eastAsia="es-MX"/>
+          <w:lang w:val="en-US" w:eastAsia="es-MX"/>
         </w:rPr>
         <w:t>app.cmLabel</w:t>
       </w:r>
@@ -19142,7 +19303,7 @@
           <w:color w:val="000000"/>
           <w:sz w:val="21"/>
           <w:szCs w:val="21"/>
-          <w:lang w:eastAsia="es-MX"/>
+          <w:lang w:val="en-US" w:eastAsia="es-MX"/>
         </w:rPr>
         <w:t xml:space="preserve"> = </w:t>
       </w:r>
@@ -19153,7 +19314,7 @@
           <w:color w:val="000000"/>
           <w:sz w:val="21"/>
           <w:szCs w:val="21"/>
-          <w:lang w:eastAsia="es-MX"/>
+          <w:lang w:val="en-US" w:eastAsia="es-MX"/>
         </w:rPr>
         <w:t>uilabel</w:t>
       </w:r>
@@ -19164,7 +19325,7 @@
           <w:color w:val="000000"/>
           <w:sz w:val="21"/>
           <w:szCs w:val="21"/>
-          <w:lang w:eastAsia="es-MX"/>
+          <w:lang w:val="en-US" w:eastAsia="es-MX"/>
         </w:rPr>
         <w:t>(</w:t>
       </w:r>
@@ -19175,7 +19336,7 @@
           <w:color w:val="000000"/>
           <w:sz w:val="21"/>
           <w:szCs w:val="21"/>
-          <w:lang w:eastAsia="es-MX"/>
+          <w:lang w:val="en-US" w:eastAsia="es-MX"/>
         </w:rPr>
         <w:t>app.UIFigure</w:t>
       </w:r>
@@ -19186,7 +19347,7 @@
           <w:color w:val="000000"/>
           <w:sz w:val="21"/>
           <w:szCs w:val="21"/>
-          <w:lang w:eastAsia="es-MX"/>
+          <w:lang w:val="en-US" w:eastAsia="es-MX"/>
         </w:rPr>
         <w:t>);</w:t>
       </w:r>
@@ -19208,19 +19369,33 @@
           <w:color w:val="000000"/>
           <w:sz w:val="21"/>
           <w:szCs w:val="21"/>
-          <w:lang w:eastAsia="es-MX"/>
+          <w:lang w:val="en-US" w:eastAsia="es-MX"/>
         </w:rPr>
         <w:t xml:space="preserve">            </w:t>
       </w:r>
-      <w:r>
-        <w:rPr>
-          <w:rFonts w:ascii="Consolas" w:eastAsia="Times New Roman" w:hAnsi="Consolas" w:cs="Times New Roman"/>
-          <w:color w:val="000000"/>
-          <w:sz w:val="21"/>
-          <w:szCs w:val="21"/>
-          <w:lang w:val="en-US" w:eastAsia="es-MX"/>
-        </w:rPr>
-        <w:t>app.cmLabel.Position = [267 776 25 22];</w:t>
+      <w:proofErr w:type="spellStart"/>
+      <w:proofErr w:type="gramStart"/>
+      <w:r>
+        <w:rPr>
+          <w:rFonts w:ascii="Consolas" w:eastAsia="Times New Roman" w:hAnsi="Consolas" w:cs="Times New Roman"/>
+          <w:color w:val="000000"/>
+          <w:sz w:val="21"/>
+          <w:szCs w:val="21"/>
+          <w:lang w:val="en-US" w:eastAsia="es-MX"/>
+        </w:rPr>
+        <w:t>app.cmLabel.Position</w:t>
+      </w:r>
+      <w:proofErr w:type="spellEnd"/>
+      <w:proofErr w:type="gramEnd"/>
+      <w:r>
+        <w:rPr>
+          <w:rFonts w:ascii="Consolas" w:eastAsia="Times New Roman" w:hAnsi="Consolas" w:cs="Times New Roman"/>
+          <w:color w:val="000000"/>
+          <w:sz w:val="21"/>
+          <w:szCs w:val="21"/>
+          <w:lang w:val="en-US" w:eastAsia="es-MX"/>
+        </w:rPr>
+        <w:t xml:space="preserve"> = [267 776 25 22];</w:t>
       </w:r>
     </w:p>
     <w:p>
@@ -23850,10 +24025,9 @@
           <w:lang w:val="en-US"/>
         </w:rPr>
       </w:pPr>
-      <w:bookmarkStart w:id="0" w:name="_GoBack"/>
-      <w:bookmarkEnd w:id="0"/>
     </w:p>
     <w:sectPr>
+      <w:footerReference w:type="default" r:id="rId10"/>
       <w:pgSz w:w="12240" w:h="15840"/>
       <w:pgMar w:top="1417" w:right="1701" w:bottom="1417" w:left="1701" w:header="708" w:footer="708" w:gutter="0"/>
       <w:cols w:space="708"/>
@@ -23861,6 +24035,101 @@
     </w:sectPr>
   </w:body>
 </w:document>
+</file>
+
+<file path=word/endnotes.xml><?xml version="1.0" encoding="utf-8"?>
+<w:endnotes xmlns:wpc="http://schemas.microsoft.com/office/word/2010/wordprocessingCanvas" xmlns:cx="http://schemas.microsoft.com/office/drawing/2014/chartex" xmlns:cx1="http://schemas.microsoft.com/office/drawing/2015/9/8/chartex" xmlns:cx2="http://schemas.microsoft.com/office/drawing/2015/10/21/chartex" xmlns:cx3="http://schemas.microsoft.com/office/drawing/2016/5/9/chartex" xmlns:cx4="http://schemas.microsoft.com/office/drawing/2016/5/10/chartex" xmlns:cx5="http://schemas.microsoft.com/office/drawing/2016/5/11/chartex" xmlns:cx6="http://schemas.microsoft.com/office/drawing/2016/5/12/chartex" xmlns:cx7="http://schemas.microsoft.com/office/drawing/2016/5/13/chartex" xmlns:cx8="http://schemas.microsoft.com/office/drawing/2016/5/14/chartex" xmlns:mc="http://schemas.openxmlformats.org/markup-compatibility/2006" xmlns:aink="http://schemas.microsoft.com/office/drawing/2016/ink" xmlns:am3d="http://schemas.microsoft.com/office/drawing/2017/model3d" xmlns:o="urn:schemas-microsoft-com:office:office" xmlns:r="http://schemas.openxmlformats.org/officeDocument/2006/relationships" xmlns:m="http://schemas.openxmlformats.org/officeDocument/2006/math" xmlns:v="urn:schemas-microsoft-com:vml" xmlns:wp14="http://schemas.microsoft.com/office/word/2010/wordprocessingDrawing" xmlns:wp="http://schemas.openxmlformats.org/drawingml/2006/wordprocessingDrawing" xmlns:w10="urn:schemas-microsoft-com:office:word" xmlns:w="http://schemas.openxmlformats.org/wordprocessingml/2006/main" xmlns:w14="http://schemas.microsoft.com/office/word/2010/wordml" xmlns:w15="http://schemas.microsoft.com/office/word/2012/wordml" xmlns:w16cid="http://schemas.microsoft.com/office/word/2016/wordml/cid" xmlns:w16se="http://schemas.microsoft.com/office/word/2015/wordml/symex" xmlns:wpg="http://schemas.microsoft.com/office/word/2010/wordprocessingGroup" xmlns:wpi="http://schemas.microsoft.com/office/word/2010/wordprocessingInk" xmlns:wne="http://schemas.microsoft.com/office/word/2006/wordml" xmlns:wps="http://schemas.microsoft.com/office/word/2010/wordprocessingShape" mc:Ignorable="w14 w15 w16se w16cid wp14">
+  <w:endnote w:type="separator" w:id="-1">
+    <w:p>
+      <w:pPr>
+        <w:spacing w:after="0" w:line="240" w:lineRule="auto"/>
+      </w:pPr>
+      <w:r>
+        <w:separator/>
+      </w:r>
+    </w:p>
+  </w:endnote>
+  <w:endnote w:type="continuationSeparator" w:id="0">
+    <w:p>
+      <w:pPr>
+        <w:spacing w:after="0" w:line="240" w:lineRule="auto"/>
+      </w:pPr>
+      <w:r>
+        <w:continuationSeparator/>
+      </w:r>
+    </w:p>
+  </w:endnote>
+</w:endnotes>
+</file>
+
+<file path=word/footer1.xml><?xml version="1.0" encoding="utf-8"?>
+<w:ftr xmlns:wpc="http://schemas.microsoft.com/office/word/2010/wordprocessingCanvas" xmlns:cx="http://schemas.microsoft.com/office/drawing/2014/chartex" xmlns:cx1="http://schemas.microsoft.com/office/drawing/2015/9/8/chartex" xmlns:cx2="http://schemas.microsoft.com/office/drawing/2015/10/21/chartex" xmlns:cx3="http://schemas.microsoft.com/office/drawing/2016/5/9/chartex" xmlns:cx4="http://schemas.microsoft.com/office/drawing/2016/5/10/chartex" xmlns:cx5="http://schemas.microsoft.com/office/drawing/2016/5/11/chartex" xmlns:cx6="http://schemas.microsoft.com/office/drawing/2016/5/12/chartex" xmlns:cx7="http://schemas.microsoft.com/office/drawing/2016/5/13/chartex" xmlns:cx8="http://schemas.microsoft.com/office/drawing/2016/5/14/chartex" xmlns:mc="http://schemas.openxmlformats.org/markup-compatibility/2006" xmlns:aink="http://schemas.microsoft.com/office/drawing/2016/ink" xmlns:am3d="http://schemas.microsoft.com/office/drawing/2017/model3d" xmlns:o="urn:schemas-microsoft-com:office:office" xmlns:r="http://schemas.openxmlformats.org/officeDocument/2006/relationships" xmlns:m="http://schemas.openxmlformats.org/officeDocument/2006/math" xmlns:v="urn:schemas-microsoft-com:vml" xmlns:wp14="http://schemas.microsoft.com/office/word/2010/wordprocessingDrawing" xmlns:wp="http://schemas.openxmlformats.org/drawingml/2006/wordprocessingDrawing" xmlns:w10="urn:schemas-microsoft-com:office:word" xmlns:w="http://schemas.openxmlformats.org/wordprocessingml/2006/main" xmlns:w14="http://schemas.microsoft.com/office/word/2010/wordml" xmlns:w15="http://schemas.microsoft.com/office/word/2012/wordml" xmlns:w16cid="http://schemas.microsoft.com/office/word/2016/wordml/cid" xmlns:w16se="http://schemas.microsoft.com/office/word/2015/wordml/symex" xmlns:wpg="http://schemas.microsoft.com/office/word/2010/wordprocessingGroup" xmlns:wpi="http://schemas.microsoft.com/office/word/2010/wordprocessingInk" xmlns:wne="http://schemas.microsoft.com/office/word/2006/wordml" xmlns:wps="http://schemas.microsoft.com/office/word/2010/wordprocessingShape" mc:Ignorable="w14 w15 w16se w16cid wp14">
+  <w:sdt>
+    <w:sdtPr>
+      <w:id w:val="1872413000"/>
+      <w:docPartObj>
+        <w:docPartGallery w:val="Page Numbers (Bottom of Page)"/>
+        <w:docPartUnique/>
+      </w:docPartObj>
+    </w:sdtPr>
+    <w:sdtContent>
+      <w:p>
+        <w:pPr>
+          <w:pStyle w:val="Piedepgina"/>
+          <w:jc w:val="center"/>
+        </w:pPr>
+        <w:r>
+          <w:fldChar w:fldCharType="begin"/>
+        </w:r>
+        <w:r>
+          <w:instrText>PAGE   \* MERGEFORMAT</w:instrText>
+        </w:r>
+        <w:r>
+          <w:fldChar w:fldCharType="separate"/>
+        </w:r>
+        <w:r>
+          <w:rPr>
+            <w:lang w:val="es-ES"/>
+          </w:rPr>
+          <w:t>2</w:t>
+        </w:r>
+        <w:r>
+          <w:fldChar w:fldCharType="end"/>
+        </w:r>
+      </w:p>
+    </w:sdtContent>
+  </w:sdt>
+  <w:p>
+    <w:pPr>
+      <w:pStyle w:val="Piedepgina"/>
+    </w:pPr>
+  </w:p>
+</w:ftr>
+</file>
+
+<file path=word/footnotes.xml><?xml version="1.0" encoding="utf-8"?>
+<w:footnotes xmlns:wpc="http://schemas.microsoft.com/office/word/2010/wordprocessingCanvas" xmlns:cx="http://schemas.microsoft.com/office/drawing/2014/chartex" xmlns:cx1="http://schemas.microsoft.com/office/drawing/2015/9/8/chartex" xmlns:cx2="http://schemas.microsoft.com/office/drawing/2015/10/21/chartex" xmlns:cx3="http://schemas.microsoft.com/office/drawing/2016/5/9/chartex" xmlns:cx4="http://schemas.microsoft.com/office/drawing/2016/5/10/chartex" xmlns:cx5="http://schemas.microsoft.com/office/drawing/2016/5/11/chartex" xmlns:cx6="http://schemas.microsoft.com/office/drawing/2016/5/12/chartex" xmlns:cx7="http://schemas.microsoft.com/office/drawing/2016/5/13/chartex" xmlns:cx8="http://schemas.microsoft.com/office/drawing/2016/5/14/chartex" xmlns:mc="http://schemas.openxmlformats.org/markup-compatibility/2006" xmlns:aink="http://schemas.microsoft.com/office/drawing/2016/ink" xmlns:am3d="http://schemas.microsoft.com/office/drawing/2017/model3d" xmlns:o="urn:schemas-microsoft-com:office:office" xmlns:r="http://schemas.openxmlformats.org/officeDocument/2006/relationships" xmlns:m="http://schemas.openxmlformats.org/officeDocument/2006/math" xmlns:v="urn:schemas-microsoft-com:vml" xmlns:wp14="http://schemas.microsoft.com/office/word/2010/wordprocessingDrawing" xmlns:wp="http://schemas.openxmlformats.org/drawingml/2006/wordprocessingDrawing" xmlns:w10="urn:schemas-microsoft-com:office:word" xmlns:w="http://schemas.openxmlformats.org/wordprocessingml/2006/main" xmlns:w14="http://schemas.microsoft.com/office/word/2010/wordml" xmlns:w15="http://schemas.microsoft.com/office/word/2012/wordml" xmlns:w16cid="http://schemas.microsoft.com/office/word/2016/wordml/cid" xmlns:w16se="http://schemas.microsoft.com/office/word/2015/wordml/symex" xmlns:wpg="http://schemas.microsoft.com/office/word/2010/wordprocessingGroup" xmlns:wpi="http://schemas.microsoft.com/office/word/2010/wordprocessingInk" xmlns:wne="http://schemas.microsoft.com/office/word/2006/wordml" xmlns:wps="http://schemas.microsoft.com/office/word/2010/wordprocessingShape" mc:Ignorable="w14 w15 w16se w16cid wp14">
+  <w:footnote w:type="separator" w:id="-1">
+    <w:p>
+      <w:pPr>
+        <w:spacing w:after="0" w:line="240" w:lineRule="auto"/>
+      </w:pPr>
+      <w:r>
+        <w:separator/>
+      </w:r>
+    </w:p>
+  </w:footnote>
+  <w:footnote w:type="continuationSeparator" w:id="0">
+    <w:p>
+      <w:pPr>
+        <w:spacing w:after="0" w:line="240" w:lineRule="auto"/>
+      </w:pPr>
+      <w:r>
+        <w:continuationSeparator/>
+      </w:r>
+    </w:p>
+  </w:footnote>
+</w:footnotes>
 </file>
 
 <file path=word/numbering.xml><?xml version="1.0" encoding="utf-8"?>
@@ -24361,6 +24630,7 @@
   <w:style w:type="character" w:default="1" w:styleId="Fuentedeprrafopredeter">
     <w:name w:val="Default Paragraph Font"/>
     <w:uiPriority w:val="1"/>
+    <w:semiHidden/>
     <w:unhideWhenUsed/>
   </w:style>
   <w:style w:type="table" w:default="1" w:styleId="Tablanormal">
@@ -24446,6 +24716,80 @@
       <w:color w:val="A020F0"/>
       <w:u w:val="none"/>
       <w:effect w:val="none"/>
+    </w:rPr>
+  </w:style>
+  <w:style w:type="paragraph" w:styleId="Encabezado">
+    <w:name w:val="header"/>
+    <w:basedOn w:val="Normal"/>
+    <w:link w:val="EncabezadoCar"/>
+    <w:uiPriority w:val="99"/>
+    <w:unhideWhenUsed/>
+    <w:rsid w:val="00B20E1C"/>
+    <w:pPr>
+      <w:tabs>
+        <w:tab w:val="center" w:pos="4419"/>
+        <w:tab w:val="right" w:pos="8838"/>
+      </w:tabs>
+      <w:spacing w:after="0" w:line="240" w:lineRule="auto"/>
+    </w:pPr>
+  </w:style>
+  <w:style w:type="character" w:customStyle="1" w:styleId="EncabezadoCar">
+    <w:name w:val="Encabezado Car"/>
+    <w:basedOn w:val="Fuentedeprrafopredeter"/>
+    <w:link w:val="Encabezado"/>
+    <w:uiPriority w:val="99"/>
+    <w:rsid w:val="00B20E1C"/>
+  </w:style>
+  <w:style w:type="paragraph" w:styleId="Piedepgina">
+    <w:name w:val="footer"/>
+    <w:basedOn w:val="Normal"/>
+    <w:link w:val="PiedepginaCar"/>
+    <w:uiPriority w:val="99"/>
+    <w:unhideWhenUsed/>
+    <w:rsid w:val="00B20E1C"/>
+    <w:pPr>
+      <w:tabs>
+        <w:tab w:val="center" w:pos="4419"/>
+        <w:tab w:val="right" w:pos="8838"/>
+      </w:tabs>
+      <w:spacing w:after="0" w:line="240" w:lineRule="auto"/>
+    </w:pPr>
+  </w:style>
+  <w:style w:type="character" w:customStyle="1" w:styleId="PiedepginaCar">
+    <w:name w:val="Pie de página Car"/>
+    <w:basedOn w:val="Fuentedeprrafopredeter"/>
+    <w:link w:val="Piedepgina"/>
+    <w:uiPriority w:val="99"/>
+    <w:rsid w:val="00B20E1C"/>
+  </w:style>
+  <w:style w:type="paragraph" w:styleId="Textodeglobo">
+    <w:name w:val="Balloon Text"/>
+    <w:basedOn w:val="Normal"/>
+    <w:link w:val="TextodegloboCar"/>
+    <w:uiPriority w:val="99"/>
+    <w:semiHidden/>
+    <w:unhideWhenUsed/>
+    <w:rsid w:val="00B20E1C"/>
+    <w:pPr>
+      <w:spacing w:after="0" w:line="240" w:lineRule="auto"/>
+    </w:pPr>
+    <w:rPr>
+      <w:rFonts w:ascii="Segoe UI" w:hAnsi="Segoe UI" w:cs="Segoe UI"/>
+      <w:sz w:val="18"/>
+      <w:szCs w:val="18"/>
+    </w:rPr>
+  </w:style>
+  <w:style w:type="character" w:customStyle="1" w:styleId="TextodegloboCar">
+    <w:name w:val="Texto de globo Car"/>
+    <w:basedOn w:val="Fuentedeprrafopredeter"/>
+    <w:link w:val="Textodeglobo"/>
+    <w:uiPriority w:val="99"/>
+    <w:semiHidden/>
+    <w:rsid w:val="00B20E1C"/>
+    <w:rPr>
+      <w:rFonts w:ascii="Segoe UI" w:hAnsi="Segoe UI" w:cs="Segoe UI"/>
+      <w:sz w:val="18"/>
+      <w:szCs w:val="18"/>
     </w:rPr>
   </w:style>
 </w:styles>

</xml_diff>